<commit_message>
added expression replacement in header and footer of document (fixes #1)
</commit_message>
<xml_diff>
--- a/src/test/resources/org/wickedsource/docxstamper/walk/DocumentWalkerTest.docx
+++ b/src/test/resources/org/wickedsource/docxstamper/walk/DocumentWalkerTest.docx
@@ -7,6 +7,7 @@
         <w:pStyle w:val="Normal"/>
         <w:rPr/>
       </w:pPr>
+      <w:bookmarkStart w:id="0" w:name="__DdeLink__18_134060796"/>
       <w:r>
         <w:rPr/>
         <w:t>The coordinates of this paragraph are: index 0.</w:t>
@@ -25,7 +26,7 @@
     <w:tbl>
       <w:tblPr>
         <w:jc w:val="left"/>
-        <w:tblInd w:w="55" w:type="dxa"/>
+        <w:tblInd w:w="53" w:type="dxa"/>
         <w:tblBorders>
           <w:top w:val="single" w:sz="2" w:space="0" w:color="000001"/>
           <w:left w:val="single" w:sz="2" w:space="0" w:color="000001"/>
@@ -36,7 +37,7 @@
         </w:tblBorders>
         <w:tblCellMar>
           <w:top w:w="55" w:type="dxa"/>
-          <w:left w:w="53" w:type="dxa"/>
+          <w:left w:w="50" w:type="dxa"/>
           <w:bottom w:w="55" w:type="dxa"/>
           <w:right w:w="55" w:type="dxa"/>
         </w:tblCellMar>
@@ -61,7 +62,7 @@
             </w:tcBorders>
             <w:shd w:fill="FFFFFF" w:val="clear"/>
             <w:tcMar>
-              <w:left w:w="53" w:type="dxa"/>
+              <w:left w:w="50" w:type="dxa"/>
             </w:tcMar>
           </w:tcPr>
           <w:p>
@@ -103,7 +104,7 @@
             </w:tcBorders>
             <w:shd w:fill="FFFFFF" w:val="clear"/>
             <w:tcMar>
-              <w:left w:w="53" w:type="dxa"/>
+              <w:left w:w="50" w:type="dxa"/>
             </w:tcMar>
           </w:tcPr>
           <w:tbl>
@@ -120,7 +121,7 @@
               </w:tblBorders>
               <w:tblCellMar>
                 <w:top w:w="55" w:type="dxa"/>
-                <w:left w:w="51" w:type="dxa"/>
+                <w:left w:w="48" w:type="dxa"/>
                 <w:bottom w:w="55" w:type="dxa"/>
                 <w:right w:w="55" w:type="dxa"/>
               </w:tblCellMar>
@@ -145,7 +146,7 @@
                   </w:tcBorders>
                   <w:shd w:fill="FFFFFF" w:val="clear"/>
                   <w:tcMar>
-                    <w:left w:w="51" w:type="dxa"/>
+                    <w:left w:w="48" w:type="dxa"/>
                   </w:tcMar>
                 </w:tcPr>
                 <w:p>
@@ -177,7 +178,7 @@
                   </w:tcBorders>
                   <w:shd w:fill="FFFFFF" w:val="clear"/>
                   <w:tcMar>
-                    <w:left w:w="51" w:type="dxa"/>
+                    <w:left w:w="48" w:type="dxa"/>
                   </w:tcMar>
                 </w:tcPr>
                 <w:p>
@@ -211,15 +212,19 @@
         <w:pStyle w:val="Normal"/>
         <w:rPr/>
       </w:pPr>
+      <w:bookmarkStart w:id="1" w:name="__DdeLink__18_134060796"/>
+      <w:bookmarkEnd w:id="1"/>
       <w:r>
         <w:rPr/>
         <w:t>The coordinates of this paragraph are index 3.</w:t>
       </w:r>
     </w:p>
     <w:sectPr>
+      <w:headerReference w:type="default" r:id="rId2"/>
+      <w:footerReference w:type="default" r:id="rId3"/>
       <w:type w:val="nextPage"/>
       <w:pgSz w:w="11906" w:h="16838"/>
-      <w:pgMar w:left="1134" w:right="1134" w:header="0" w:top="1134" w:footer="0" w:bottom="1134" w:gutter="0"/>
+      <w:pgMar w:left="1134" w:right="1134" w:header="1134" w:top="4095" w:footer="1134" w:bottom="4095" w:gutter="0"/>
       <w:pgNumType w:fmt="decimal"/>
       <w:formProt w:val="false"/>
       <w:textDirection w:val="lrTb"/>
@@ -227,6 +232,444 @@
     </w:sectPr>
   </w:body>
 </w:document>
+</file>
+
+<file path=word/footer1.xml><?xml version="1.0" encoding="utf-8"?>
+<w:ftr xmlns:o="urn:schemas-microsoft-com:office:office" xmlns:r="http://schemas.openxmlformats.org/officeDocument/2006/relationships" xmlns:v="urn:schemas-microsoft-com:vml" xmlns:w="http://schemas.openxmlformats.org/wordprocessingml/2006/main" xmlns:w10="urn:schemas-microsoft-com:office:word" xmlns:wp="http://schemas.openxmlformats.org/drawingml/2006/wordprocessingDrawing">
+  <w:p>
+    <w:pPr>
+      <w:pStyle w:val="Normal"/>
+      <w:rPr/>
+    </w:pPr>
+    <w:r>
+      <w:rPr/>
+      <w:t>The coordinates of this paragraph are: index 0.</w:t>
+    </w:r>
+  </w:p>
+  <w:p>
+    <w:pPr>
+      <w:pStyle w:val="Normal"/>
+      <w:rPr/>
+    </w:pPr>
+    <w:r>
+      <w:rPr/>
+      <w:t>The coordinates of this paragraph are: index 1.</w:t>
+    </w:r>
+  </w:p>
+  <w:tbl>
+    <w:tblPr>
+      <w:jc w:val="left"/>
+      <w:tblInd w:w="53" w:type="dxa"/>
+      <w:tblBorders>
+        <w:top w:val="single" w:sz="2" w:space="0" w:color="000001"/>
+        <w:left w:val="single" w:sz="2" w:space="0" w:color="000001"/>
+        <w:bottom w:val="single" w:sz="2" w:space="0" w:color="000001"/>
+        <w:insideH w:val="single" w:sz="2" w:space="0" w:color="000001"/>
+        <w:right w:val="single" w:sz="2" w:space="0" w:color="000001"/>
+        <w:insideV w:val="single" w:sz="2" w:space="0" w:color="000001"/>
+      </w:tblBorders>
+      <w:tblCellMar>
+        <w:top w:w="55" w:type="dxa"/>
+        <w:left w:w="50" w:type="dxa"/>
+        <w:bottom w:w="55" w:type="dxa"/>
+        <w:right w:w="55" w:type="dxa"/>
+      </w:tblCellMar>
+    </w:tblPr>
+    <w:tblGrid>
+      <w:gridCol w:w="9638"/>
+    </w:tblGrid>
+    <w:tr>
+      <w:trPr>
+        <w:cantSplit w:val="false"/>
+      </w:trPr>
+      <w:tc>
+        <w:tcPr>
+          <w:tcW w:w="9638" w:type="dxa"/>
+          <w:tcBorders>
+            <w:top w:val="single" w:sz="2" w:space="0" w:color="000001"/>
+            <w:left w:val="single" w:sz="2" w:space="0" w:color="000001"/>
+            <w:bottom w:val="single" w:sz="2" w:space="0" w:color="000001"/>
+            <w:insideH w:val="single" w:sz="2" w:space="0" w:color="000001"/>
+            <w:right w:val="single" w:sz="2" w:space="0" w:color="000001"/>
+            <w:insideV w:val="single" w:sz="2" w:space="0" w:color="000001"/>
+          </w:tcBorders>
+          <w:shd w:fill="FFFFFF" w:val="clear"/>
+          <w:tcMar>
+            <w:left w:w="50" w:type="dxa"/>
+          </w:tcMar>
+        </w:tcPr>
+        <w:p>
+          <w:pPr>
+            <w:pStyle w:val="TabellenInhalt"/>
+            <w:rPr/>
+          </w:pPr>
+          <w:r>
+            <w:rPr/>
+            <w:t>The coordinates of this paragraph are: table 2, row 0, cell 0, index 0.</w:t>
+          </w:r>
+        </w:p>
+        <w:p>
+          <w:pPr>
+            <w:pStyle w:val="TabellenInhalt"/>
+            <w:rPr/>
+          </w:pPr>
+          <w:r>
+            <w:rPr/>
+            <w:t>The coordinates of this paragraph are: table 2, row 0, cell 0, index 1.</w:t>
+          </w:r>
+        </w:p>
+      </w:tc>
+    </w:tr>
+    <w:tr>
+      <w:trPr>
+        <w:cantSplit w:val="false"/>
+      </w:trPr>
+      <w:tc>
+        <w:tcPr>
+          <w:tcW w:w="9638" w:type="dxa"/>
+          <w:tcBorders>
+            <w:top w:val="nil"/>
+            <w:left w:val="single" w:sz="2" w:space="0" w:color="000001"/>
+            <w:bottom w:val="single" w:sz="2" w:space="0" w:color="000001"/>
+            <w:insideH w:val="single" w:sz="2" w:space="0" w:color="000001"/>
+            <w:right w:val="single" w:sz="2" w:space="0" w:color="000001"/>
+            <w:insideV w:val="single" w:sz="2" w:space="0" w:color="000001"/>
+          </w:tcBorders>
+          <w:shd w:fill="FFFFFF" w:val="clear"/>
+          <w:tcMar>
+            <w:left w:w="50" w:type="dxa"/>
+          </w:tcMar>
+        </w:tcPr>
+        <w:tbl>
+          <w:tblPr>
+            <w:jc w:val="left"/>
+            <w:tblInd w:w="0" w:type="dxa"/>
+            <w:tblBorders>
+              <w:top w:val="single" w:sz="2" w:space="0" w:color="000001"/>
+              <w:left w:val="single" w:sz="2" w:space="0" w:color="000001"/>
+              <w:bottom w:val="single" w:sz="2" w:space="0" w:color="000001"/>
+              <w:insideH w:val="single" w:sz="2" w:space="0" w:color="000001"/>
+              <w:right w:val="single" w:sz="2" w:space="0" w:color="000001"/>
+              <w:insideV w:val="single" w:sz="2" w:space="0" w:color="000001"/>
+            </w:tblBorders>
+            <w:tblCellMar>
+              <w:top w:w="55" w:type="dxa"/>
+              <w:left w:w="48" w:type="dxa"/>
+              <w:bottom w:w="55" w:type="dxa"/>
+              <w:right w:w="55" w:type="dxa"/>
+            </w:tblCellMar>
+          </w:tblPr>
+          <w:tblGrid>
+            <w:gridCol w:w="9575"/>
+          </w:tblGrid>
+          <w:tr>
+            <w:trPr>
+              <w:cantSplit w:val="false"/>
+            </w:trPr>
+            <w:tc>
+              <w:tcPr>
+                <w:tcW w:w="9575" w:type="dxa"/>
+                <w:tcBorders>
+                  <w:top w:val="single" w:sz="2" w:space="0" w:color="000001"/>
+                  <w:left w:val="single" w:sz="2" w:space="0" w:color="000001"/>
+                  <w:bottom w:val="single" w:sz="2" w:space="0" w:color="000001"/>
+                  <w:insideH w:val="single" w:sz="2" w:space="0" w:color="000001"/>
+                  <w:right w:val="single" w:sz="2" w:space="0" w:color="000001"/>
+                  <w:insideV w:val="single" w:sz="2" w:space="0" w:color="000001"/>
+                </w:tcBorders>
+                <w:shd w:fill="FFFFFF" w:val="clear"/>
+                <w:tcMar>
+                  <w:left w:w="48" w:type="dxa"/>
+                </w:tcMar>
+              </w:tcPr>
+              <w:p>
+                <w:pPr>
+                  <w:pStyle w:val="TabellenInhalt"/>
+                  <w:rPr/>
+                </w:pPr>
+                <w:r>
+                  <w:rPr/>
+                  <w:t>The coordinates of this paragraph are: table 2, row 1, cell 0, table 0, row 0, cell 0, index 0.</w:t>
+                </w:r>
+              </w:p>
+            </w:tc>
+          </w:tr>
+          <w:tr>
+            <w:trPr>
+              <w:cantSplit w:val="false"/>
+            </w:trPr>
+            <w:tc>
+              <w:tcPr>
+                <w:tcW w:w="9575" w:type="dxa"/>
+                <w:tcBorders>
+                  <w:top w:val="nil"/>
+                  <w:left w:val="single" w:sz="2" w:space="0" w:color="000001"/>
+                  <w:bottom w:val="single" w:sz="2" w:space="0" w:color="000001"/>
+                  <w:insideH w:val="single" w:sz="2" w:space="0" w:color="000001"/>
+                  <w:right w:val="single" w:sz="2" w:space="0" w:color="000001"/>
+                  <w:insideV w:val="single" w:sz="2" w:space="0" w:color="000001"/>
+                </w:tcBorders>
+                <w:shd w:fill="FFFFFF" w:val="clear"/>
+                <w:tcMar>
+                  <w:left w:w="48" w:type="dxa"/>
+                </w:tcMar>
+              </w:tcPr>
+              <w:p>
+                <w:pPr>
+                  <w:pStyle w:val="TabellenInhalt"/>
+                  <w:rPr/>
+                </w:pPr>
+                <w:r>
+                  <w:rPr/>
+                  <w:t>The coordinates of this paragraph are: table 2, row 1, cell 0, table 0, row 1, cell 0, index 0.</w:t>
+                </w:r>
+              </w:p>
+            </w:tc>
+          </w:tr>
+        </w:tbl>
+        <w:p>
+          <w:pPr>
+            <w:pStyle w:val="TabellenInhalt"/>
+            <w:rPr/>
+          </w:pPr>
+          <w:r>
+            <w:rPr/>
+            <w:t>The coordinates of this paragraph are table 2, row 1, cell 0, index 1.</w:t>
+          </w:r>
+        </w:p>
+      </w:tc>
+    </w:tr>
+  </w:tbl>
+  <w:p>
+    <w:pPr>
+      <w:pStyle w:val="Normal"/>
+      <w:rPr/>
+    </w:pPr>
+    <w:r>
+      <w:rPr/>
+      <w:t>The coordinates of this paragraph are index 3.</w:t>
+    </w:r>
+  </w:p>
+</w:ftr>
+</file>
+
+<file path=word/header1.xml><?xml version="1.0" encoding="utf-8"?>
+<w:hdr xmlns:o="urn:schemas-microsoft-com:office:office" xmlns:r="http://schemas.openxmlformats.org/officeDocument/2006/relationships" xmlns:v="urn:schemas-microsoft-com:vml" xmlns:w="http://schemas.openxmlformats.org/wordprocessingml/2006/main" xmlns:w10="urn:schemas-microsoft-com:office:word" xmlns:wp="http://schemas.openxmlformats.org/drawingml/2006/wordprocessingDrawing">
+  <w:p>
+    <w:pPr>
+      <w:pStyle w:val="Normal"/>
+      <w:rPr/>
+    </w:pPr>
+    <w:r>
+      <w:rPr/>
+      <w:t>The coordinates of this paragraph are: index 0.</w:t>
+    </w:r>
+  </w:p>
+  <w:p>
+    <w:pPr>
+      <w:pStyle w:val="Normal"/>
+      <w:rPr/>
+    </w:pPr>
+    <w:r>
+      <w:rPr/>
+      <w:t>The coordinates of this paragraph are: index 1.</w:t>
+    </w:r>
+  </w:p>
+  <w:tbl>
+    <w:tblPr>
+      <w:jc w:val="left"/>
+      <w:tblInd w:w="53" w:type="dxa"/>
+      <w:tblBorders>
+        <w:top w:val="single" w:sz="2" w:space="0" w:color="000001"/>
+        <w:left w:val="single" w:sz="2" w:space="0" w:color="000001"/>
+        <w:bottom w:val="single" w:sz="2" w:space="0" w:color="000001"/>
+        <w:insideH w:val="single" w:sz="2" w:space="0" w:color="000001"/>
+        <w:right w:val="single" w:sz="2" w:space="0" w:color="000001"/>
+        <w:insideV w:val="single" w:sz="2" w:space="0" w:color="000001"/>
+      </w:tblBorders>
+      <w:tblCellMar>
+        <w:top w:w="55" w:type="dxa"/>
+        <w:left w:w="50" w:type="dxa"/>
+        <w:bottom w:w="55" w:type="dxa"/>
+        <w:right w:w="55" w:type="dxa"/>
+      </w:tblCellMar>
+    </w:tblPr>
+    <w:tblGrid>
+      <w:gridCol w:w="9638"/>
+    </w:tblGrid>
+    <w:tr>
+      <w:trPr>
+        <w:cantSplit w:val="false"/>
+      </w:trPr>
+      <w:tc>
+        <w:tcPr>
+          <w:tcW w:w="9638" w:type="dxa"/>
+          <w:tcBorders>
+            <w:top w:val="single" w:sz="2" w:space="0" w:color="000001"/>
+            <w:left w:val="single" w:sz="2" w:space="0" w:color="000001"/>
+            <w:bottom w:val="single" w:sz="2" w:space="0" w:color="000001"/>
+            <w:insideH w:val="single" w:sz="2" w:space="0" w:color="000001"/>
+            <w:right w:val="single" w:sz="2" w:space="0" w:color="000001"/>
+            <w:insideV w:val="single" w:sz="2" w:space="0" w:color="000001"/>
+          </w:tcBorders>
+          <w:shd w:fill="FFFFFF" w:val="clear"/>
+          <w:tcMar>
+            <w:left w:w="50" w:type="dxa"/>
+          </w:tcMar>
+        </w:tcPr>
+        <w:p>
+          <w:pPr>
+            <w:pStyle w:val="TabellenInhalt"/>
+            <w:rPr/>
+          </w:pPr>
+          <w:r>
+            <w:rPr/>
+            <w:t>The coordinates of this paragraph are: table 2, row 0, cell 0, index 0.</w:t>
+          </w:r>
+        </w:p>
+        <w:p>
+          <w:pPr>
+            <w:pStyle w:val="TabellenInhalt"/>
+            <w:rPr/>
+          </w:pPr>
+          <w:r>
+            <w:rPr/>
+            <w:t>The coordinates of this paragraph are: table 2, row 0, cell 0, index 1.</w:t>
+          </w:r>
+        </w:p>
+      </w:tc>
+    </w:tr>
+    <w:tr>
+      <w:trPr>
+        <w:cantSplit w:val="false"/>
+      </w:trPr>
+      <w:tc>
+        <w:tcPr>
+          <w:tcW w:w="9638" w:type="dxa"/>
+          <w:tcBorders>
+            <w:top w:val="nil"/>
+            <w:left w:val="single" w:sz="2" w:space="0" w:color="000001"/>
+            <w:bottom w:val="single" w:sz="2" w:space="0" w:color="000001"/>
+            <w:insideH w:val="single" w:sz="2" w:space="0" w:color="000001"/>
+            <w:right w:val="single" w:sz="2" w:space="0" w:color="000001"/>
+            <w:insideV w:val="single" w:sz="2" w:space="0" w:color="000001"/>
+          </w:tcBorders>
+          <w:shd w:fill="FFFFFF" w:val="clear"/>
+          <w:tcMar>
+            <w:left w:w="50" w:type="dxa"/>
+          </w:tcMar>
+        </w:tcPr>
+        <w:tbl>
+          <w:tblPr>
+            <w:jc w:val="left"/>
+            <w:tblInd w:w="0" w:type="dxa"/>
+            <w:tblBorders>
+              <w:top w:val="single" w:sz="2" w:space="0" w:color="000001"/>
+              <w:left w:val="single" w:sz="2" w:space="0" w:color="000001"/>
+              <w:bottom w:val="single" w:sz="2" w:space="0" w:color="000001"/>
+              <w:insideH w:val="single" w:sz="2" w:space="0" w:color="000001"/>
+              <w:right w:val="single" w:sz="2" w:space="0" w:color="000001"/>
+              <w:insideV w:val="single" w:sz="2" w:space="0" w:color="000001"/>
+            </w:tblBorders>
+            <w:tblCellMar>
+              <w:top w:w="55" w:type="dxa"/>
+              <w:left w:w="48" w:type="dxa"/>
+              <w:bottom w:w="55" w:type="dxa"/>
+              <w:right w:w="55" w:type="dxa"/>
+            </w:tblCellMar>
+          </w:tblPr>
+          <w:tblGrid>
+            <w:gridCol w:w="9575"/>
+          </w:tblGrid>
+          <w:tr>
+            <w:trPr>
+              <w:cantSplit w:val="false"/>
+            </w:trPr>
+            <w:tc>
+              <w:tcPr>
+                <w:tcW w:w="9575" w:type="dxa"/>
+                <w:tcBorders>
+                  <w:top w:val="single" w:sz="2" w:space="0" w:color="000001"/>
+                  <w:left w:val="single" w:sz="2" w:space="0" w:color="000001"/>
+                  <w:bottom w:val="single" w:sz="2" w:space="0" w:color="000001"/>
+                  <w:insideH w:val="single" w:sz="2" w:space="0" w:color="000001"/>
+                  <w:right w:val="single" w:sz="2" w:space="0" w:color="000001"/>
+                  <w:insideV w:val="single" w:sz="2" w:space="0" w:color="000001"/>
+                </w:tcBorders>
+                <w:shd w:fill="FFFFFF" w:val="clear"/>
+                <w:tcMar>
+                  <w:left w:w="48" w:type="dxa"/>
+                </w:tcMar>
+              </w:tcPr>
+              <w:p>
+                <w:pPr>
+                  <w:pStyle w:val="TabellenInhalt"/>
+                  <w:rPr/>
+                </w:pPr>
+                <w:r>
+                  <w:rPr/>
+                  <w:t>The coordinates of this paragraph are: table 2, row 1, cell 0, table 0, row 0, cell 0, index 0.</w:t>
+                </w:r>
+              </w:p>
+            </w:tc>
+          </w:tr>
+          <w:tr>
+            <w:trPr>
+              <w:cantSplit w:val="false"/>
+            </w:trPr>
+            <w:tc>
+              <w:tcPr>
+                <w:tcW w:w="9575" w:type="dxa"/>
+                <w:tcBorders>
+                  <w:top w:val="nil"/>
+                  <w:left w:val="single" w:sz="2" w:space="0" w:color="000001"/>
+                  <w:bottom w:val="single" w:sz="2" w:space="0" w:color="000001"/>
+                  <w:insideH w:val="single" w:sz="2" w:space="0" w:color="000001"/>
+                  <w:right w:val="single" w:sz="2" w:space="0" w:color="000001"/>
+                  <w:insideV w:val="single" w:sz="2" w:space="0" w:color="000001"/>
+                </w:tcBorders>
+                <w:shd w:fill="FFFFFF" w:val="clear"/>
+                <w:tcMar>
+                  <w:left w:w="48" w:type="dxa"/>
+                </w:tcMar>
+              </w:tcPr>
+              <w:p>
+                <w:pPr>
+                  <w:pStyle w:val="TabellenInhalt"/>
+                  <w:rPr/>
+                </w:pPr>
+                <w:r>
+                  <w:rPr/>
+                  <w:t>The coordinates of this paragraph are: table 2, row 1, cell 0, table 0, row 1, cell 0, index 0.</w:t>
+                </w:r>
+              </w:p>
+            </w:tc>
+          </w:tr>
+        </w:tbl>
+        <w:p>
+          <w:pPr>
+            <w:pStyle w:val="TabellenInhalt"/>
+            <w:rPr/>
+          </w:pPr>
+          <w:r>
+            <w:rPr/>
+            <w:t>The coordinates of this paragraph are table 2, row 1, cell 0, index 1.</w:t>
+          </w:r>
+        </w:p>
+      </w:tc>
+    </w:tr>
+  </w:tbl>
+  <w:p>
+    <w:pPr>
+      <w:pStyle w:val="Normal"/>
+      <w:rPr/>
+    </w:pPr>
+    <w:r>
+      <w:rPr/>
+      <w:t>The coordinates of this paragraph are index 3.</w:t>
+    </w:r>
+  </w:p>
+</w:hdr>
 </file>
 
 <file path=word/styles.xml><?xml version="1.0" encoding="utf-8"?>
@@ -323,5 +766,17 @@
     </w:pPr>
     <w:rPr/>
   </w:style>
+  <w:style w:type="paragraph" w:styleId="Kopfzeile">
+    <w:name w:val="Kopfzeile"/>
+    <w:basedOn w:val="Normal"/>
+    <w:pPr/>
+    <w:rPr/>
+  </w:style>
+  <w:style w:type="paragraph" w:styleId="Fuzeile">
+    <w:name w:val="Fußzeile"/>
+    <w:basedOn w:val="Normal"/>
+    <w:pPr/>
+    <w:rPr/>
+  </w:style>
 </w:styles>
 </file>
</xml_diff>